<commit_message>
changed F test by LR
</commit_message>
<xml_diff>
--- a/Tables/01_plant-biomass/feedback_lm_biomass_insects.docx
+++ b/Tables/01_plant-biomass/feedback_lm_biomass_insects.docx
@@ -25,7 +25,7 @@
         header1
         <w:tc>
           <w:tcPr>
-            <w:gridSpan w:val="5"/>
+            <w:gridSpan w:val="4"/>
             <w:tcBorders>
               <w:bottom w:val="single" w:sz="4" w:space="0" w:color="000000"/>
               <w:top w:val="none" w:sz="0" w:space="0" w:color="666666"/>
@@ -64,7 +64,7 @@
                 <w:szCs w:val="24"/>
                 <w:color w:val="000000"/>
               </w:rPr>
-              <w:t xml:space="preserve">Table X. Linear Model for plant biomass in Feedback phase - Insects</w:t>
+              <w:t xml:space="preserve">Table X. GLM for plant biomass in Feedback phase - Insects</w:t>
             </w:r>
           </w:p>
         </w:tc>
@@ -159,7 +159,7 @@
                 <w:szCs w:val="24"/>
                 <w:color w:val="000000"/>
               </w:rPr>
-              <w:t xml:space="preserve">Sum Sq</w:t>
+              <w:t xml:space="preserve">LR Chisq</w:t>
             </w:r>
           </w:p>
         </w:tc>
@@ -247,51 +247,7 @@
                 <w:szCs w:val="24"/>
                 <w:color w:val="000000"/>
               </w:rPr>
-              <w:t xml:space="preserve">F value</w:t>
-            </w:r>
-          </w:p>
-        </w:tc>
-        <w:tc>
-          <w:tcPr>
-            <w:tcBorders>
-              <w:bottom w:val="single" w:sz="4" w:space="0" w:color="000000"/>
-              <w:top w:val="single" w:sz="4" w:space="0" w:color="000000"/>
-              <w:left w:val="none" w:sz="0" w:space="0" w:color="000000"/>
-              <w:right w:val="none" w:sz="0" w:space="0" w:color="000000"/>
-            </w:tcBorders>
-            <w:shd w:val="clear" w:color="auto" w:fill="FFFFFF"/>
-            <w:tcMar>
-              <w:top w:w="0" w:type="dxa"/>
-              <w:bottom w:w="0" w:type="dxa"/>
-              <w:left w:w="0" w:type="dxa"/>
-              <w:right w:w="0" w:type="dxa"/>
-            </w:tcMar>
-            <w:vAlign w:val="center"/>
-          </w:tcPr>
-          <w:p>
-            <w:pPr>
-              <w:pStyle w:val="Normal"/>
-              <w:jc w:val="center"/>
-              <w:pBdr>
-                <w:bottom w:val="none" w:sz="0" w:space="0" w:color="000000"/>
-                <w:top w:val="none" w:sz="0" w:space="0" w:color="000000"/>
-                <w:left w:val="none" w:sz="0" w:space="0" w:color="000000"/>
-                <w:right w:val="none" w:sz="0" w:space="0" w:color="000000"/>
-              </w:pBdr>
-              <w:spacing w:after="100" w:before="100" w:line="480"/>
-              <w:ind w:left="100" w:right="100" w:firstLine="0" w:firstLineChars="0"/>
-            </w:pPr>
-            <w:r>
-              <w:rPr>
-                <w:rFonts w:ascii="Times New Roman" w:hAnsi="Times New Roman" w:eastAsia="Times New Roman" w:cs="Times New Roman"/>
-                <w:i w:val="false"/>
-                <w:b w:val="false"/>
-                <w:u w:val="none"/>
-                <w:sz w:val="24"/>
-                <w:szCs w:val="24"/>
-                <w:color w:val="000000"/>
-              </w:rPr>
-              <w:t xml:space="preserve">Pr(&gt;F)</w:t>
+              <w:t xml:space="preserve">Pr(&gt;Chisq)</w:t>
             </w:r>
           </w:p>
         </w:tc>
@@ -385,7 +341,7 @@
                 <w:szCs w:val="24"/>
                 <w:color w:val="000000"/>
               </w:rPr>
-              <w:t xml:space="preserve">104626.9</w:t>
+              <w:t xml:space="preserve">2.336249</w:t>
             </w:r>
           </w:p>
         </w:tc>
@@ -473,51 +429,7 @@
                 <w:szCs w:val="24"/>
                 <w:color w:val="000000"/>
               </w:rPr>
-              <w:t xml:space="preserve">1.1681245</w:t>
-            </w:r>
-          </w:p>
-        </w:tc>
-        <w:tc>
-          <w:tcPr>
-            <w:tcBorders>
-              <w:bottom w:val="none" w:sz="0" w:space="0" w:color="000000"/>
-              <w:top w:val="single" w:sz="4" w:space="0" w:color="000000"/>
-              <w:left w:val="none" w:sz="0" w:space="0" w:color="000000"/>
-              <w:right w:val="none" w:sz="0" w:space="0" w:color="000000"/>
-            </w:tcBorders>
-            <w:shd w:val="clear" w:color="auto" w:fill="FFFFFF"/>
-            <w:tcMar>
-              <w:top w:w="0" w:type="dxa"/>
-              <w:bottom w:w="0" w:type="dxa"/>
-              <w:left w:w="0" w:type="dxa"/>
-              <w:right w:w="0" w:type="dxa"/>
-            </w:tcMar>
-            <w:vAlign w:val="center"/>
-          </w:tcPr>
-          <w:p>
-            <w:pPr>
-              <w:pStyle w:val="Normal"/>
-              <w:jc w:val="center"/>
-              <w:pBdr>
-                <w:bottom w:val="none" w:sz="0" w:space="0" w:color="000000"/>
-                <w:top w:val="none" w:sz="0" w:space="0" w:color="000000"/>
-                <w:left w:val="none" w:sz="0" w:space="0" w:color="000000"/>
-                <w:right w:val="none" w:sz="0" w:space="0" w:color="000000"/>
-              </w:pBdr>
-              <w:spacing w:after="100" w:before="100" w:line="480"/>
-              <w:ind w:left="100" w:right="100" w:firstLine="0" w:firstLineChars="0"/>
-            </w:pPr>
-            <w:r>
-              <w:rPr>
-                <w:rFonts w:ascii="Times New Roman" w:hAnsi="Times New Roman" w:eastAsia="Times New Roman" w:cs="Times New Roman"/>
-                <w:i w:val="false"/>
-                <w:b w:val="false"/>
-                <w:u w:val="none"/>
-                <w:sz w:val="24"/>
-                <w:szCs w:val="24"/>
-                <w:color w:val="000000"/>
-              </w:rPr>
-              <w:t xml:space="preserve">0.316</w:t>
+              <w:t xml:space="preserve">0.311</w:t>
             </w:r>
           </w:p>
         </w:tc>
@@ -611,7 +523,7 @@
                 <w:szCs w:val="24"/>
                 <w:color w:val="000000"/>
               </w:rPr>
-              <w:t xml:space="preserve">254811.4</w:t>
+              <w:t xml:space="preserve">5.689770</w:t>
             </w:r>
           </w:p>
         </w:tc>
@@ -699,51 +611,7 @@
                 <w:szCs w:val="24"/>
                 <w:color w:val="000000"/>
               </w:rPr>
-              <w:t xml:space="preserve">2.8448850</w:t>
-            </w:r>
-          </w:p>
-        </w:tc>
-        <w:tc>
-          <w:tcPr>
-            <w:tcBorders>
-              <w:bottom w:val="none" w:sz="0" w:space="0" w:color="000000"/>
-              <w:top w:val="none" w:sz="0" w:space="0" w:color="000000"/>
-              <w:left w:val="none" w:sz="0" w:space="0" w:color="000000"/>
-              <w:right w:val="none" w:sz="0" w:space="0" w:color="000000"/>
-            </w:tcBorders>
-            <w:shd w:val="clear" w:color="auto" w:fill="FFFFFF"/>
-            <w:tcMar>
-              <w:top w:w="0" w:type="dxa"/>
-              <w:bottom w:w="0" w:type="dxa"/>
-              <w:left w:w="0" w:type="dxa"/>
-              <w:right w:w="0" w:type="dxa"/>
-            </w:tcMar>
-            <w:vAlign w:val="center"/>
-          </w:tcPr>
-          <w:p>
-            <w:pPr>
-              <w:pStyle w:val="Normal"/>
-              <w:jc w:val="center"/>
-              <w:pBdr>
-                <w:bottom w:val="none" w:sz="0" w:space="0" w:color="000000"/>
-                <w:top w:val="none" w:sz="0" w:space="0" w:color="000000"/>
-                <w:left w:val="none" w:sz="0" w:space="0" w:color="000000"/>
-                <w:right w:val="none" w:sz="0" w:space="0" w:color="000000"/>
-              </w:pBdr>
-              <w:spacing w:after="100" w:before="100" w:line="480"/>
-              <w:ind w:left="100" w:right="100" w:firstLine="0" w:firstLineChars="0"/>
-            </w:pPr>
-            <w:r>
-              <w:rPr>
-                <w:rFonts w:ascii="Times New Roman" w:hAnsi="Times New Roman" w:eastAsia="Times New Roman" w:cs="Times New Roman"/>
-                <w:i w:val="false"/>
-                <w:b w:val="false"/>
-                <w:u w:val="none"/>
-                <w:sz w:val="24"/>
-                <w:szCs w:val="24"/>
-                <w:color w:val="000000"/>
-              </w:rPr>
-              <w:t xml:space="preserve">0.064</w:t>
+              <w:t xml:space="preserve">0.058</w:t>
             </w:r>
           </w:p>
         </w:tc>
@@ -756,7 +624,7 @@
         <w:tc>
           <w:tcPr>
             <w:tcBorders>
-              <w:bottom w:val="none" w:sz="0" w:space="0" w:color="000000"/>
+              <w:bottom w:val="single" w:sz="4" w:space="0" w:color="000000"/>
               <w:top w:val="none" w:sz="0" w:space="0" w:color="000000"/>
               <w:left w:val="none" w:sz="0" w:space="0" w:color="000000"/>
               <w:right w:val="none" w:sz="0" w:space="0" w:color="000000"/>
@@ -800,7 +668,7 @@
         <w:tc>
           <w:tcPr>
             <w:tcBorders>
-              <w:bottom w:val="none" w:sz="0" w:space="0" w:color="000000"/>
+              <w:bottom w:val="single" w:sz="4" w:space="0" w:color="000000"/>
               <w:top w:val="none" w:sz="0" w:space="0" w:color="000000"/>
               <w:left w:val="none" w:sz="0" w:space="0" w:color="000000"/>
               <w:right w:val="none" w:sz="0" w:space="0" w:color="000000"/>
@@ -837,14 +705,14 @@
                 <w:szCs w:val="24"/>
                 <w:color w:val="000000"/>
               </w:rPr>
-              <w:t xml:space="preserve">133556.4</w:t>
+              <w:t xml:space="preserve">2.982226</w:t>
             </w:r>
           </w:p>
         </w:tc>
         <w:tc>
           <w:tcPr>
             <w:tcBorders>
-              <w:bottom w:val="none" w:sz="0" w:space="0" w:color="000000"/>
+              <w:bottom w:val="single" w:sz="4" w:space="0" w:color="000000"/>
               <w:top w:val="none" w:sz="0" w:space="0" w:color="000000"/>
               <w:left w:val="none" w:sz="0" w:space="0" w:color="000000"/>
               <w:right w:val="none" w:sz="0" w:space="0" w:color="000000"/>
@@ -888,144 +756,6 @@
         <w:tc>
           <w:tcPr>
             <w:tcBorders>
-              <w:bottom w:val="none" w:sz="0" w:space="0" w:color="000000"/>
-              <w:top w:val="none" w:sz="0" w:space="0" w:color="000000"/>
-              <w:left w:val="none" w:sz="0" w:space="0" w:color="000000"/>
-              <w:right w:val="none" w:sz="0" w:space="0" w:color="000000"/>
-            </w:tcBorders>
-            <w:shd w:val="clear" w:color="auto" w:fill="FFFFFF"/>
-            <w:tcMar>
-              <w:top w:w="0" w:type="dxa"/>
-              <w:bottom w:w="0" w:type="dxa"/>
-              <w:left w:w="0" w:type="dxa"/>
-              <w:right w:w="0" w:type="dxa"/>
-            </w:tcMar>
-            <w:vAlign w:val="center"/>
-          </w:tcPr>
-          <w:p>
-            <w:pPr>
-              <w:pStyle w:val="Normal"/>
-              <w:jc w:val="center"/>
-              <w:pBdr>
-                <w:bottom w:val="none" w:sz="0" w:space="0" w:color="000000"/>
-                <w:top w:val="none" w:sz="0" w:space="0" w:color="000000"/>
-                <w:left w:val="none" w:sz="0" w:space="0" w:color="000000"/>
-                <w:right w:val="none" w:sz="0" w:space="0" w:color="000000"/>
-              </w:pBdr>
-              <w:spacing w:after="100" w:before="100" w:line="480"/>
-              <w:ind w:left="100" w:right="100" w:firstLine="0" w:firstLineChars="0"/>
-            </w:pPr>
-            <w:r>
-              <w:rPr>
-                <w:rFonts w:ascii="Times New Roman" w:hAnsi="Times New Roman" w:eastAsia="Times New Roman" w:cs="Times New Roman"/>
-                <w:i w:val="false"/>
-                <w:b w:val="false"/>
-                <w:u w:val="none"/>
-                <w:sz w:val="24"/>
-                <w:szCs w:val="24"/>
-                <w:color w:val="000000"/>
-              </w:rPr>
-              <w:t xml:space="preserve">0.7455566</w:t>
-            </w:r>
-          </w:p>
-        </w:tc>
-        <w:tc>
-          <w:tcPr>
-            <w:tcBorders>
-              <w:bottom w:val="none" w:sz="0" w:space="0" w:color="000000"/>
-              <w:top w:val="none" w:sz="0" w:space="0" w:color="000000"/>
-              <w:left w:val="none" w:sz="0" w:space="0" w:color="000000"/>
-              <w:right w:val="none" w:sz="0" w:space="0" w:color="000000"/>
-            </w:tcBorders>
-            <w:shd w:val="clear" w:color="auto" w:fill="FFFFFF"/>
-            <w:tcMar>
-              <w:top w:w="0" w:type="dxa"/>
-              <w:bottom w:w="0" w:type="dxa"/>
-              <w:left w:w="0" w:type="dxa"/>
-              <w:right w:w="0" w:type="dxa"/>
-            </w:tcMar>
-            <w:vAlign w:val="center"/>
-          </w:tcPr>
-          <w:p>
-            <w:pPr>
-              <w:pStyle w:val="Normal"/>
-              <w:jc w:val="center"/>
-              <w:pBdr>
-                <w:bottom w:val="none" w:sz="0" w:space="0" w:color="000000"/>
-                <w:top w:val="none" w:sz="0" w:space="0" w:color="000000"/>
-                <w:left w:val="none" w:sz="0" w:space="0" w:color="000000"/>
-                <w:right w:val="none" w:sz="0" w:space="0" w:color="000000"/>
-              </w:pBdr>
-              <w:spacing w:after="100" w:before="100" w:line="480"/>
-              <w:ind w:left="100" w:right="100" w:firstLine="0" w:firstLineChars="0"/>
-            </w:pPr>
-            <w:r>
-              <w:rPr>
-                <w:rFonts w:ascii="Times New Roman" w:hAnsi="Times New Roman" w:eastAsia="Times New Roman" w:cs="Times New Roman"/>
-                <w:i w:val="false"/>
-                <w:b w:val="false"/>
-                <w:u w:val="none"/>
-                <w:sz w:val="24"/>
-                <w:szCs w:val="24"/>
-                <w:color w:val="000000"/>
-              </w:rPr>
-              <w:t xml:space="preserve">0.564</w:t>
-            </w:r>
-          </w:p>
-        </w:tc>
-      </w:tr>
-      <w:tr>
-        <w:trPr>
-          <w:trHeight w:val="360" w:hRule="auto"/>
-        </w:trPr>
-        body4
-        <w:tc>
-          <w:tcPr>
-            <w:tcBorders>
-              <w:bottom w:val="single" w:sz="4" w:space="0" w:color="000000"/>
-              <w:top w:val="none" w:sz="0" w:space="0" w:color="000000"/>
-              <w:left w:val="none" w:sz="0" w:space="0" w:color="000000"/>
-              <w:right w:val="none" w:sz="0" w:space="0" w:color="000000"/>
-            </w:tcBorders>
-            <w:shd w:val="clear" w:color="auto" w:fill="FFFFFF"/>
-            <w:tcMar>
-              <w:top w:w="0" w:type="dxa"/>
-              <w:bottom w:w="0" w:type="dxa"/>
-              <w:left w:w="0" w:type="dxa"/>
-              <w:right w:w="0" w:type="dxa"/>
-            </w:tcMar>
-            <w:vAlign w:val="center"/>
-          </w:tcPr>
-          <w:p>
-            <w:pPr>
-              <w:pStyle w:val="Normal"/>
-              <w:jc w:val="left"/>
-              <w:pBdr>
-                <w:bottom w:val="none" w:sz="0" w:space="0" w:color="000000"/>
-                <w:top w:val="none" w:sz="0" w:space="0" w:color="000000"/>
-                <w:left w:val="none" w:sz="0" w:space="0" w:color="000000"/>
-                <w:right w:val="none" w:sz="0" w:space="0" w:color="000000"/>
-              </w:pBdr>
-              <w:spacing w:after="100" w:before="100" w:line="480"/>
-              <w:ind w:left="100" w:right="100" w:firstLine="0" w:firstLineChars="0"/>
-            </w:pPr>
-            <w:r>
-              <w:rPr>
-                <w:rFonts w:ascii="Times New Roman" w:hAnsi="Times New Roman" w:eastAsia="Times New Roman" w:cs="Times New Roman"/>
-                <w:i w:val="false"/>
-                <w:b w:val="false"/>
-                <w:u w:val="none"/>
-                <w:sz w:val="24"/>
-                <w:szCs w:val="24"/>
-                <w:color w:val="000000"/>
-              </w:rPr>
-              <w:t xml:space="preserve">Residuals</w:t>
-            </w:r>
-          </w:p>
-        </w:tc>
-        <w:tc>
-          <w:tcPr>
-            <w:tcBorders>
               <w:bottom w:val="single" w:sz="4" w:space="0" w:color="000000"/>
               <w:top w:val="none" w:sz="0" w:space="0" w:color="000000"/>
               <w:left w:val="none" w:sz="0" w:space="0" w:color="000000"/>
@@ -1063,139 +793,7 @@
                 <w:szCs w:val="24"/>
                 <w:color w:val="000000"/>
               </w:rPr>
-              <w:t xml:space="preserve">3627514.6</w:t>
-            </w:r>
-          </w:p>
-        </w:tc>
-        <w:tc>
-          <w:tcPr>
-            <w:tcBorders>
-              <w:bottom w:val="single" w:sz="4" w:space="0" w:color="000000"/>
-              <w:top w:val="none" w:sz="0" w:space="0" w:color="000000"/>
-              <w:left w:val="none" w:sz="0" w:space="0" w:color="000000"/>
-              <w:right w:val="none" w:sz="0" w:space="0" w:color="000000"/>
-            </w:tcBorders>
-            <w:shd w:val="clear" w:color="auto" w:fill="FFFFFF"/>
-            <w:tcMar>
-              <w:top w:w="0" w:type="dxa"/>
-              <w:bottom w:w="0" w:type="dxa"/>
-              <w:left w:w="0" w:type="dxa"/>
-              <w:right w:w="0" w:type="dxa"/>
-            </w:tcMar>
-            <w:vAlign w:val="center"/>
-          </w:tcPr>
-          <w:p>
-            <w:pPr>
-              <w:pStyle w:val="Normal"/>
-              <w:jc w:val="center"/>
-              <w:pBdr>
-                <w:bottom w:val="none" w:sz="0" w:space="0" w:color="000000"/>
-                <w:top w:val="none" w:sz="0" w:space="0" w:color="000000"/>
-                <w:left w:val="none" w:sz="0" w:space="0" w:color="000000"/>
-                <w:right w:val="none" w:sz="0" w:space="0" w:color="000000"/>
-              </w:pBdr>
-              <w:spacing w:after="100" w:before="100" w:line="480"/>
-              <w:ind w:left="100" w:right="100" w:firstLine="0" w:firstLineChars="0"/>
-            </w:pPr>
-            <w:r>
-              <w:rPr>
-                <w:rFonts w:ascii="Times New Roman" w:hAnsi="Times New Roman" w:eastAsia="Times New Roman" w:cs="Times New Roman"/>
-                <w:i w:val="false"/>
-                <w:b w:val="false"/>
-                <w:u w:val="none"/>
-                <w:sz w:val="24"/>
-                <w:szCs w:val="24"/>
-                <w:color w:val="000000"/>
-              </w:rPr>
-              <w:t xml:space="preserve">81</w:t>
-            </w:r>
-          </w:p>
-        </w:tc>
-        <w:tc>
-          <w:tcPr>
-            <w:tcBorders>
-              <w:bottom w:val="single" w:sz="4" w:space="0" w:color="000000"/>
-              <w:top w:val="none" w:sz="0" w:space="0" w:color="000000"/>
-              <w:left w:val="none" w:sz="0" w:space="0" w:color="000000"/>
-              <w:right w:val="none" w:sz="0" w:space="0" w:color="000000"/>
-            </w:tcBorders>
-            <w:shd w:val="clear" w:color="auto" w:fill="FFFFFF"/>
-            <w:tcMar>
-              <w:top w:w="0" w:type="dxa"/>
-              <w:bottom w:w="0" w:type="dxa"/>
-              <w:left w:w="0" w:type="dxa"/>
-              <w:right w:w="0" w:type="dxa"/>
-            </w:tcMar>
-            <w:vAlign w:val="center"/>
-          </w:tcPr>
-          <w:p>
-            <w:pPr>
-              <w:pStyle w:val="Normal"/>
-              <w:jc w:val="center"/>
-              <w:pBdr>
-                <w:bottom w:val="none" w:sz="0" w:space="0" w:color="000000"/>
-                <w:top w:val="none" w:sz="0" w:space="0" w:color="000000"/>
-                <w:left w:val="none" w:sz="0" w:space="0" w:color="000000"/>
-                <w:right w:val="none" w:sz="0" w:space="0" w:color="000000"/>
-              </w:pBdr>
-              <w:spacing w:after="100" w:before="100" w:line="480"/>
-              <w:ind w:left="100" w:right="100" w:firstLine="0" w:firstLineChars="0"/>
-            </w:pPr>
-            <w:r>
-              <w:rPr>
-                <w:rFonts w:ascii="Times New Roman" w:hAnsi="Times New Roman" w:eastAsia="Times New Roman" w:cs="Times New Roman"/>
-                <w:i w:val="false"/>
-                <w:b w:val="false"/>
-                <w:u w:val="none"/>
-                <w:sz w:val="24"/>
-                <w:szCs w:val="24"/>
-                <w:color w:val="000000"/>
-              </w:rPr>
-              <w:t xml:space="preserve"/>
-            </w:r>
-          </w:p>
-        </w:tc>
-        <w:tc>
-          <w:tcPr>
-            <w:tcBorders>
-              <w:bottom w:val="single" w:sz="4" w:space="0" w:color="000000"/>
-              <w:top w:val="none" w:sz="0" w:space="0" w:color="000000"/>
-              <w:left w:val="none" w:sz="0" w:space="0" w:color="000000"/>
-              <w:right w:val="none" w:sz="0" w:space="0" w:color="000000"/>
-            </w:tcBorders>
-            <w:shd w:val="clear" w:color="auto" w:fill="FFFFFF"/>
-            <w:tcMar>
-              <w:top w:w="0" w:type="dxa"/>
-              <w:bottom w:w="0" w:type="dxa"/>
-              <w:left w:w="0" w:type="dxa"/>
-              <w:right w:w="0" w:type="dxa"/>
-            </w:tcMar>
-            <w:vAlign w:val="center"/>
-          </w:tcPr>
-          <w:p>
-            <w:pPr>
-              <w:pStyle w:val="Normal"/>
-              <w:jc w:val="center"/>
-              <w:pBdr>
-                <w:bottom w:val="none" w:sz="0" w:space="0" w:color="000000"/>
-                <w:top w:val="none" w:sz="0" w:space="0" w:color="000000"/>
-                <w:left w:val="none" w:sz="0" w:space="0" w:color="000000"/>
-                <w:right w:val="none" w:sz="0" w:space="0" w:color="000000"/>
-              </w:pBdr>
-              <w:spacing w:after="100" w:before="100" w:line="480"/>
-              <w:ind w:left="100" w:right="100" w:firstLine="0" w:firstLineChars="0"/>
-            </w:pPr>
-            <w:r>
-              <w:rPr>
-                <w:rFonts w:ascii="Times New Roman" w:hAnsi="Times New Roman" w:eastAsia="Times New Roman" w:cs="Times New Roman"/>
-                <w:i w:val="false"/>
-                <w:b w:val="false"/>
-                <w:u w:val="none"/>
-                <w:sz w:val="24"/>
-                <w:szCs w:val="24"/>
-                <w:color w:val="000000"/>
-              </w:rPr>
-              <w:t xml:space="preserve"/>
+              <w:t xml:space="preserve">0.561</w:t>
             </w:r>
           </w:p>
         </w:tc>
@@ -1207,7 +805,7 @@
         footer1
         <w:tc>
           <w:tcPr>
-            <w:gridSpan w:val="5"/>
+            <w:gridSpan w:val="4"/>
             <w:tcBorders>
               <w:bottom w:val="none" w:sz="0" w:space="0" w:color="FFFFFF"/>
               <w:top w:val="single" w:sz="4" w:space="0" w:color="000000"/>
@@ -1258,7 +856,7 @@
                 <w:szCs w:val="24"/>
                 <w:color w:val="000000"/>
               </w:rPr>
-              <w:t xml:space="preserve">shoot_biomass_mg  ~ soil_inocula*herbivory</w:t>
+              <w:t xml:space="preserve">shoot_biomass_mg  ~ soil_inocula*herbivory, GLM-Gaussian</w:t>
             </w:r>
           </w:p>
         </w:tc>

</xml_diff>